<commit_message>
Adding comments from Morgan Taschuk
</commit_message>
<xml_diff>
--- a/bookster/bookster.docx
+++ b/bookster/bookster.docx
@@ -226,7 +226,7 @@
           <w:pgNumType w:fmt="decimal"/>
           <w:formProt w:val="false"/>
           <w:textDirection w:val="lrTb"/>
-          <w:docGrid w:type="default" w:linePitch="240" w:charSpace="4294961151"/>
+          <w:docGrid w:type="default" w:linePitch="240" w:charSpace="0"/>
         </w:sectPr>
         <w:pStyle w:val="TextBody"/>
         <w:spacing w:lineRule="auto" w:line="240" w:before="0" w:after="0"/>
@@ -444,7 +444,7 @@
           <w:pgNumType w:fmt="decimal"/>
           <w:formProt w:val="false"/>
           <w:textDirection w:val="lrTb"/>
-          <w:docGrid w:type="default" w:linePitch="240" w:charSpace="4294961151"/>
+          <w:docGrid w:type="default" w:linePitch="240" w:charSpace="0"/>
         </w:sectPr>
         <w:pStyle w:val="TextBody"/>
         <w:spacing w:lineRule="auto" w:line="288" w:before="0" w:after="0"/>
@@ -756,7 +756,7 @@
           <w:pgNumType w:fmt="decimal"/>
           <w:formProt w:val="false"/>
           <w:textDirection w:val="lrTb"/>
-          <w:docGrid w:type="default" w:linePitch="240" w:charSpace="4294961151"/>
+          <w:docGrid w:type="default" w:linePitch="240" w:charSpace="0"/>
         </w:sectPr>
         <w:pStyle w:val="TextBody"/>
         <w:spacing w:lineRule="auto" w:line="360" w:before="0" w:after="0"/>
@@ -788,7 +788,7 @@
           <w:pgNumType w:fmt="decimal"/>
           <w:formProt w:val="false"/>
           <w:textDirection w:val="lrTb"/>
-          <w:docGrid w:type="default" w:linePitch="240" w:charSpace="4294961151"/>
+          <w:docGrid w:type="default" w:linePitch="240" w:charSpace="0"/>
         </w:sectPr>
         <w:pStyle w:val="TextBody"/>
         <w:spacing w:lineRule="auto" w:line="360" w:before="0" w:after="0"/>
@@ -818,9 +818,7 @@
         <w:spacing w:lineRule="auto" w:line="276" w:before="0" w:after="0"/>
         <w:ind w:left="0" w:right="0" w:firstLine="283"/>
         <w:jc w:val="both"/>
-        <w:rPr>
-          <w:rFonts w:ascii="Palatino" w:hAnsi="Palatino"/>
-        </w:rPr>
+        <w:rPr/>
       </w:pPr>
       <w:r>
         <w:rPr>
@@ -830,19 +828,8 @@
           <w:sz w:val="22"/>
           <w:szCs w:val="22"/>
         </w:rPr>
-        <w:t>Take a squat pyramid of rock, four gallops square and two gallops tall. Lift it into the air, then tilt it back like an old man looking up at a rooftop, so that its leading edge rises gently to the central peak, while its stern drops so steeply that only goats, birds, and a small village called Aft Landing can find a foothold. Put a town of some ten thousand souls on its bow, and smaller towns (not villages–their inhabitants are quite definite about that) on its port and starboard flanks. Bash its underside against stationary mountains until it's ragged, and let rain, snow, and windblown sand weather it for a few thousand years. That is Avaunt.</w:t>
-      </w:r>
-    </w:p>
-    <w:p>
-      <w:pPr>
-        <w:pStyle w:val="TextBody"/>
-        <w:spacing w:lineRule="auto" w:line="276" w:before="0" w:after="0"/>
-        <w:ind w:left="0" w:right="0" w:firstLine="283"/>
-        <w:jc w:val="both"/>
-        <w:rPr>
-          <w:rFonts w:ascii="Palatino" w:hAnsi="Palatino"/>
-        </w:rPr>
-      </w:pPr>
+        <w:t xml:space="preserve">Take a squat pyramid of rock, four gallops square and two gallops tall. Lift it into the air, then tilt it back like an old man looking up at a rooftop, so that its leading edge rises gently to the central peak, while its stern drops so steeply that only goats, birds, and a small village called Aft Landing can find a foothold. Put a town of ten thousand souls on its bow, and smaller towns (not villages–their inhabitants are quite definite about that) on its port and starboard flanks. Bash its underside against </w:t>
+      </w:r>
       <w:r>
         <w:rPr>
           <w:rFonts w:ascii="Palatino" w:hAnsi="Palatino"/>
@@ -851,6 +838,77 @@
           <w:sz w:val="22"/>
           <w:szCs w:val="22"/>
         </w:rPr>
+        <w:t xml:space="preserve">ordinary, </w:t>
+      </w:r>
+      <w:r>
+        <w:rPr>
+          <w:rFonts w:ascii="Palatino" w:hAnsi="Palatino"/>
+          <w:i/>
+          <w:iCs/>
+          <w:sz w:val="22"/>
+          <w:szCs w:val="22"/>
+        </w:rPr>
+        <w:t xml:space="preserve">stationary mountains until it's ragged, and let rain, snow, and windblown sand weather it </w:t>
+      </w:r>
+      <w:r>
+        <w:rPr>
+          <w:rFonts w:ascii="Palatino" w:hAnsi="Palatino"/>
+          <w:i/>
+          <w:iCs/>
+          <w:sz w:val="22"/>
+          <w:szCs w:val="22"/>
+        </w:rPr>
+        <w:t>for</w:t>
+      </w:r>
+      <w:r>
+        <w:rPr>
+          <w:rFonts w:ascii="Palatino" w:hAnsi="Palatino"/>
+          <w:i/>
+          <w:iCs/>
+          <w:sz w:val="22"/>
+          <w:szCs w:val="22"/>
+        </w:rPr>
+        <w:t xml:space="preserve"> a few thousand years </w:t>
+      </w:r>
+      <w:r>
+        <w:rPr>
+          <w:rFonts w:ascii="Palatino" w:hAnsi="Palatino"/>
+          <w:i/>
+          <w:iCs/>
+          <w:sz w:val="22"/>
+          <w:szCs w:val="22"/>
+        </w:rPr>
+        <w:t>as it travels around the world</w:t>
+      </w:r>
+      <w:r>
+        <w:rPr>
+          <w:rFonts w:ascii="Palatino" w:hAnsi="Palatino"/>
+          <w:i/>
+          <w:iCs/>
+          <w:sz w:val="22"/>
+          <w:szCs w:val="22"/>
+        </w:rPr>
+        <w:t>. That is Avaunt.</w:t>
+      </w:r>
+    </w:p>
+    <w:p>
+      <w:pPr>
+        <w:pStyle w:val="TextBody"/>
+        <w:spacing w:lineRule="auto" w:line="276" w:before="0" w:after="0"/>
+        <w:ind w:left="0" w:right="0" w:firstLine="283"/>
+        <w:jc w:val="both"/>
+        <w:rPr>
+          <w:rFonts w:ascii="Palatino" w:hAnsi="Palatino"/>
+        </w:rPr>
+      </w:pPr>
+      <w:r>
+        <w:rPr>
+          <w:rFonts w:ascii="Palatino" w:hAnsi="Palatino"/>
+          <w:i/>
+          <w:iCs/>
+          <w:sz w:val="22"/>
+          <w:szCs w:val="22"/>
+        </w:rPr>
         <w:t>Now put it in motion. Eight months north from Mau Ngapcha to Gandan Berth, with half the world's chocolate in its warehouses, along with cinnamon, cloves, silk, and cured bamboo as tough as stone. Two weeks on the ground, while merchants from all over northern Cherne elbow past each other to make bargains, and then another eight months in the air with grain, cider, wool, and steel for the south.</w:t>
       </w:r>
     </w:p>
@@ -1058,13 +1116,33 @@
           <w:rFonts w:ascii="Palatino" w:hAnsi="Palatino"/>
         </w:rPr>
       </w:pPr>
-      <w:r>
-        <w:rPr>
-          <w:rFonts w:ascii="Palatino" w:hAnsi="Palatino"/>
-          <w:sz w:val="22"/>
-          <w:szCs w:val="22"/>
-        </w:rPr>
-        <w:t>The ledge was barely a handspan wide. Pursued and pursuer both had to shuffle, left foot to right, then right forward, hands grabbing bushes, branches, roots, and outcroppings of rock for balance.</w:t>
+      <w:commentRangeStart w:id="0"/>
+      <w:r>
+        <w:rPr>
+          <w:rFonts w:ascii="Palatino" w:hAnsi="Palatino"/>
+          <w:sz w:val="22"/>
+          <w:szCs w:val="22"/>
+        </w:rPr>
+        <w:t>The ledge was barely a handspan wide.</w:t>
+      </w:r>
+      <w:r>
+        <w:rPr>
+          <w:rFonts w:ascii="Palatino" w:hAnsi="Palatino"/>
+          <w:sz w:val="22"/>
+          <w:szCs w:val="22"/>
+        </w:rPr>
+      </w:r>
+      <w:commentRangeEnd w:id="0"/>
+      <w:r>
+        <w:commentReference w:id="0"/>
+      </w:r>
+      <w:r>
+        <w:rPr>
+          <w:rFonts w:ascii="Palatino" w:hAnsi="Palatino"/>
+          <w:sz w:val="22"/>
+          <w:szCs w:val="22"/>
+        </w:rPr>
+        <w:t xml:space="preserve"> Pursued and pursuer both had to shuffle, left foot to right, then right forward, hands grabbing bushes, branches, roots, and outcroppings of rock for balance.</w:t>
       </w:r>
     </w:p>
     <w:p>
@@ -1206,10 +1284,9 @@
         <w:spacing w:lineRule="auto" w:line="276" w:before="0" w:after="0"/>
         <w:ind w:left="0" w:right="0" w:firstLine="283"/>
         <w:jc w:val="both"/>
-        <w:rPr>
-          <w:rFonts w:ascii="Palatino" w:hAnsi="Palatino"/>
-        </w:rPr>
-      </w:pPr>
+        <w:rPr/>
+      </w:pPr>
+      <w:commentRangeStart w:id="1"/>
       <w:r>
         <w:rPr>
           <w:rFonts w:ascii="Palatino" w:hAnsi="Palatino"/>
@@ -1234,6 +1311,17 @@
           <w:szCs w:val="22"/>
         </w:rPr>
         <w:t>? And–and why hadn't she reached out to grab him?</w:t>
+      </w:r>
+      <w:commentRangeEnd w:id="1"/>
+      <w:r>
+        <w:commentReference w:id="1"/>
+      </w:r>
+      <w:r>
+        <w:rPr>
+          <w:rFonts w:ascii="Palatino" w:hAnsi="Palatino"/>
+          <w:sz w:val="22"/>
+          <w:szCs w:val="22"/>
+        </w:rPr>
       </w:r>
     </w:p>
     <w:p>
@@ -1815,7 +1903,8 @@
       </w:pPr>
       <w:r>
         <w:rPr>
-          <w:rFonts w:ascii="Palatino" w:hAnsi="Palatino"/>
+          <w:sz w:val="22"/>
+          <w:szCs w:val="22"/>
         </w:rPr>
       </w:r>
     </w:p>
@@ -1853,6 +1942,8 @@
       <w:r>
         <w:rPr>
           <w:rFonts w:ascii="Palatino" w:hAnsi="Palatino"/>
+          <w:sz w:val="22"/>
+          <w:szCs w:val="22"/>
         </w:rPr>
       </w:r>
     </w:p>
@@ -2044,7 +2135,23 @@
           <w:sz w:val="22"/>
           <w:szCs w:val="22"/>
         </w:rPr>
-        <w:t>"I won't." Slipping the bread into his pocket, Erileine headed out the front door.</w:t>
+        <w:t>"I won't." Slipping the bread into h</w:t>
+      </w:r>
+      <w:r>
+        <w:rPr>
+          <w:rFonts w:ascii="Palatino" w:hAnsi="Palatino"/>
+          <w:sz w:val="22"/>
+          <w:szCs w:val="22"/>
+        </w:rPr>
+        <w:t>er</w:t>
+      </w:r>
+      <w:r>
+        <w:rPr>
+          <w:rFonts w:ascii="Palatino" w:hAnsi="Palatino"/>
+          <w:sz w:val="22"/>
+          <w:szCs w:val="22"/>
+        </w:rPr>
+        <w:t xml:space="preserve"> pocket, Erileine headed out the front door.</w:t>
       </w:r>
     </w:p>
     <w:p>
@@ -2410,17 +2517,35 @@
         <w:spacing w:lineRule="auto" w:line="276" w:before="0" w:after="0"/>
         <w:ind w:left="0" w:right="0" w:firstLine="283"/>
         <w:jc w:val="both"/>
-        <w:rPr>
-          <w:rFonts w:ascii="Palatino" w:hAnsi="Palatino"/>
-        </w:rPr>
-      </w:pPr>
-      <w:r>
-        <w:rPr>
-          <w:rFonts w:ascii="Palatino" w:hAnsi="Palatino"/>
-          <w:sz w:val="22"/>
-          <w:szCs w:val="22"/>
-        </w:rPr>
-        <w:t>As the only other child their age in Starboard Town, and with a head full of odd facts, Erileine was resigned to being their favorite target. Lately, though, it had seemed as if Fraederiq was trying to be nice to her. That worried Erileine more than the surreptitious trippings and knucklings she'd grown used to. She slid behind Armaend and Donaien, who were lost in one of their interminable discussions about cooking, but it was too late.</w:t>
+        <w:rPr/>
+      </w:pPr>
+      <w:commentRangeStart w:id="2"/>
+      <w:r>
+        <w:rPr>
+          <w:rFonts w:ascii="Palatino" w:hAnsi="Palatino"/>
+          <w:sz w:val="22"/>
+          <w:szCs w:val="22"/>
+        </w:rPr>
+        <w:t>As the only other child their age in Starboard Town</w:t>
+      </w:r>
+      <w:r>
+        <w:rPr>
+          <w:rFonts w:ascii="Palatino" w:hAnsi="Palatino"/>
+          <w:sz w:val="22"/>
+          <w:szCs w:val="22"/>
+        </w:rPr>
+      </w:r>
+      <w:commentRangeEnd w:id="2"/>
+      <w:r>
+        <w:commentReference w:id="2"/>
+      </w:r>
+      <w:r>
+        <w:rPr>
+          <w:rFonts w:ascii="Palatino" w:hAnsi="Palatino"/>
+          <w:sz w:val="22"/>
+          <w:szCs w:val="22"/>
+        </w:rPr>
+        <w:t>, and with a head full of odd facts, Erileine was resigned to being their favorite target. Lately, though, it had seemed as if Fraederiq was trying to be nice to her. That worried Erileine more than the surreptitious trippings and knucklings she'd grown used to. She slid behind Armaend and Donaien, who were lost in one of their interminable discussions about cooking, but it was too late.</w:t>
       </w:r>
     </w:p>
     <w:p>
@@ -3110,7 +3235,8 @@
       </w:pPr>
       <w:r>
         <w:rPr>
-          <w:rFonts w:ascii="Palatino" w:hAnsi="Palatino"/>
+          <w:sz w:val="22"/>
+          <w:szCs w:val="22"/>
         </w:rPr>
       </w:r>
     </w:p>
@@ -3148,6 +3274,8 @@
       <w:r>
         <w:rPr>
           <w:rFonts w:ascii="Palatino" w:hAnsi="Palatino"/>
+          <w:sz w:val="22"/>
+          <w:szCs w:val="22"/>
         </w:rPr>
       </w:r>
     </w:p>
@@ -4584,7 +4712,8 @@
       </w:pPr>
       <w:r>
         <w:rPr>
-          <w:rFonts w:ascii="Palatino" w:hAnsi="Palatino"/>
+          <w:sz w:val="22"/>
+          <w:szCs w:val="22"/>
         </w:rPr>
       </w:r>
     </w:p>
@@ -4620,7 +4749,8 @@
       </w:pPr>
       <w:r>
         <w:rPr>
-          <w:rFonts w:ascii="Palatino" w:hAnsi="Palatino"/>
+          <w:sz w:val="22"/>
+          <w:szCs w:val="22"/>
         </w:rPr>
       </w:r>
     </w:p>
@@ -5791,7 +5921,8 @@
       </w:pPr>
       <w:r>
         <w:rPr>
-          <w:rFonts w:ascii="Palatino" w:hAnsi="Palatino"/>
+          <w:sz w:val="22"/>
+          <w:szCs w:val="22"/>
         </w:rPr>
       </w:r>
     </w:p>
@@ -5829,6 +5960,8 @@
       <w:r>
         <w:rPr>
           <w:rFonts w:ascii="Palatino" w:hAnsi="Palatino"/>
+          <w:sz w:val="22"/>
+          <w:szCs w:val="22"/>
         </w:rPr>
       </w:r>
     </w:p>
@@ -6751,7 +6884,8 @@
       </w:pPr>
       <w:r>
         <w:rPr>
-          <w:rFonts w:ascii="Palatino" w:hAnsi="Palatino"/>
+          <w:sz w:val="22"/>
+          <w:szCs w:val="22"/>
         </w:rPr>
       </w:r>
     </w:p>
@@ -6789,6 +6923,8 @@
       <w:r>
         <w:rPr>
           <w:rFonts w:ascii="Palatino" w:hAnsi="Palatino"/>
+          <w:sz w:val="22"/>
+          <w:szCs w:val="22"/>
         </w:rPr>
       </w:r>
     </w:p>
@@ -7621,7 +7757,8 @@
       </w:pPr>
       <w:r>
         <w:rPr>
-          <w:rFonts w:ascii="Palatino" w:hAnsi="Palatino"/>
+          <w:sz w:val="22"/>
+          <w:szCs w:val="22"/>
         </w:rPr>
       </w:r>
     </w:p>
@@ -7659,6 +7796,8 @@
       <w:r>
         <w:rPr>
           <w:rFonts w:ascii="Palatino" w:hAnsi="Palatino"/>
+          <w:sz w:val="22"/>
+          <w:szCs w:val="22"/>
         </w:rPr>
       </w:r>
     </w:p>
@@ -10026,7 +10165,8 @@
       </w:pPr>
       <w:r>
         <w:rPr>
-          <w:rFonts w:ascii="Palatino" w:hAnsi="Palatino"/>
+          <w:sz w:val="22"/>
+          <w:szCs w:val="22"/>
         </w:rPr>
       </w:r>
     </w:p>
@@ -10064,6 +10204,8 @@
       <w:r>
         <w:rPr>
           <w:rFonts w:ascii="Palatino" w:hAnsi="Palatino"/>
+          <w:sz w:val="22"/>
+          <w:szCs w:val="22"/>
         </w:rPr>
       </w:r>
     </w:p>
@@ -12039,7 +12181,8 @@
       </w:pPr>
       <w:r>
         <w:rPr>
-          <w:rFonts w:ascii="Palatino" w:hAnsi="Palatino"/>
+          <w:sz w:val="22"/>
+          <w:szCs w:val="22"/>
         </w:rPr>
       </w:r>
     </w:p>
@@ -12077,6 +12220,8 @@
       <w:r>
         <w:rPr>
           <w:rFonts w:ascii="Palatino" w:hAnsi="Palatino"/>
+          <w:sz w:val="22"/>
+          <w:szCs w:val="22"/>
         </w:rPr>
       </w:r>
     </w:p>
@@ -12210,7 +12355,23 @@
           <w:sz w:val="22"/>
           <w:szCs w:val="22"/>
         </w:rPr>
-        <w:t>She made a face. "Kind of like asking whether your fingers'll do something about your thumb, isn't it? But you mark me–things keep going on like this, the captain will have to do something whether he wants to or not."</w:t>
+        <w:t xml:space="preserve">She made a face. "Kind of like asking whether your fingers </w:t>
+      </w:r>
+      <w:r>
+        <w:rPr>
+          <w:rFonts w:ascii="Palatino" w:hAnsi="Palatino"/>
+          <w:sz w:val="22"/>
+          <w:szCs w:val="22"/>
+        </w:rPr>
+        <w:t>wi</w:t>
+      </w:r>
+      <w:r>
+        <w:rPr>
+          <w:rFonts w:ascii="Palatino" w:hAnsi="Palatino"/>
+          <w:sz w:val="22"/>
+          <w:szCs w:val="22"/>
+        </w:rPr>
+        <w:t>ll do something about your thumb, isn't it? But you mark me–things keep going on like this, the captain will have to do something whether he wants to or not."</w:t>
       </w:r>
     </w:p>
     <w:p>
@@ -13194,7 +13355,8 @@
       </w:pPr>
       <w:r>
         <w:rPr>
-          <w:rFonts w:ascii="Palatino" w:hAnsi="Palatino"/>
+          <w:sz w:val="22"/>
+          <w:szCs w:val="22"/>
         </w:rPr>
       </w:r>
     </w:p>
@@ -13232,6 +13394,8 @@
       <w:r>
         <w:rPr>
           <w:rFonts w:ascii="Palatino" w:hAnsi="Palatino"/>
+          <w:sz w:val="22"/>
+          <w:szCs w:val="22"/>
         </w:rPr>
       </w:r>
     </w:p>
@@ -14994,7 +15158,8 @@
       </w:pPr>
       <w:r>
         <w:rPr>
-          <w:rFonts w:ascii="Palatino" w:hAnsi="Palatino"/>
+          <w:sz w:val="22"/>
+          <w:szCs w:val="22"/>
         </w:rPr>
       </w:r>
     </w:p>
@@ -15032,6 +15197,8 @@
       <w:r>
         <w:rPr>
           <w:rFonts w:ascii="Palatino" w:hAnsi="Palatino"/>
+          <w:sz w:val="22"/>
+          <w:szCs w:val="22"/>
         </w:rPr>
       </w:r>
     </w:p>
@@ -16684,7 +16851,8 @@
       </w:pPr>
       <w:r>
         <w:rPr>
-          <w:rFonts w:ascii="Palatino" w:hAnsi="Palatino"/>
+          <w:sz w:val="22"/>
+          <w:szCs w:val="22"/>
         </w:rPr>
       </w:r>
     </w:p>
@@ -16722,6 +16890,8 @@
       <w:r>
         <w:rPr>
           <w:rFonts w:ascii="Palatino" w:hAnsi="Palatino"/>
+          <w:sz w:val="22"/>
+          <w:szCs w:val="22"/>
         </w:rPr>
       </w:r>
     </w:p>
@@ -17820,7 +17990,8 @@
       </w:pPr>
       <w:r>
         <w:rPr>
-          <w:rFonts w:ascii="Palatino" w:hAnsi="Palatino"/>
+          <w:sz w:val="22"/>
+          <w:szCs w:val="22"/>
         </w:rPr>
       </w:r>
     </w:p>
@@ -17858,6 +18029,8 @@
       <w:r>
         <w:rPr>
           <w:rFonts w:ascii="Palatino" w:hAnsi="Palatino"/>
+          <w:sz w:val="22"/>
+          <w:szCs w:val="22"/>
         </w:rPr>
       </w:r>
     </w:p>
@@ -18542,17 +18715,35 @@
         <w:spacing w:lineRule="auto" w:line="276" w:before="0" w:after="0"/>
         <w:ind w:left="0" w:right="0" w:firstLine="283"/>
         <w:jc w:val="both"/>
-        <w:rPr>
-          <w:rFonts w:ascii="Palatino" w:hAnsi="Palatino"/>
-        </w:rPr>
-      </w:pPr>
-      <w:r>
-        <w:rPr>
-          <w:rFonts w:ascii="Palatino" w:hAnsi="Palatino"/>
-          <w:sz w:val="22"/>
-          <w:szCs w:val="22"/>
-        </w:rPr>
-        <w:t>A moment later they were beside the mountain instead of over it. Erileine's ears were freezing, but she didn't notice. The sheet moss that hung on the braided pines was northern, as were the pines themselves. The jungle creeper vines that sprouted brown and yellow from tiny cracks in the rock were from the south. The cold killed them off when Avaunt went north, but they recolonized it every time the mountain returned to Mau Ngapcha.</w:t>
+        <w:rPr/>
+      </w:pPr>
+      <w:commentRangeStart w:id="3"/>
+      <w:r>
+        <w:rPr>
+          <w:rFonts w:ascii="Palatino" w:hAnsi="Palatino"/>
+          <w:sz w:val="22"/>
+          <w:szCs w:val="22"/>
+        </w:rPr>
+        <w:t>A moment later they were beside the mountain instead of over it. Erileine's ears were freezing, but she didn't notice. The sheet moss that hung on the braided pines was northern, as were the pines themselves.</w:t>
+      </w:r>
+      <w:r>
+        <w:rPr>
+          <w:rFonts w:ascii="Palatino" w:hAnsi="Palatino"/>
+          <w:sz w:val="22"/>
+          <w:szCs w:val="22"/>
+        </w:rPr>
+      </w:r>
+      <w:commentRangeEnd w:id="3"/>
+      <w:r>
+        <w:commentReference w:id="3"/>
+      </w:r>
+      <w:r>
+        <w:rPr>
+          <w:rFonts w:ascii="Palatino" w:hAnsi="Palatino"/>
+          <w:sz w:val="22"/>
+          <w:szCs w:val="22"/>
+        </w:rPr>
+        <w:t xml:space="preserve"> The jungle creeper vines that sprouted brown and yellow from tiny cracks in the rock were from the south. The cold killed them off when Avaunt went north, but they recolonized it every time the mountain returned to Mau Ngapcha.</w:t>
       </w:r>
     </w:p>
     <w:p>
@@ -19180,7 +19371,35 @@
           <w:sz w:val="22"/>
           <w:szCs w:val="22"/>
         </w:rPr>
-        <w:t>, perhaps he is as ignorant of what is being done as we were," Razi suggested. "From what I am told, the tinker's assistant is new to the mountain."</w:t>
+        <w:t xml:space="preserve">, perhaps he is as ignorant of what is being done as we were," Razi suggested. "From what I am told, the </w:t>
+      </w:r>
+      <w:commentRangeStart w:id="4"/>
+      <w:r>
+        <w:rPr>
+          <w:rFonts w:ascii="Palatino" w:hAnsi="Palatino"/>
+          <w:sz w:val="22"/>
+          <w:szCs w:val="22"/>
+        </w:rPr>
+        <w:t>tinker's assistant</w:t>
+      </w:r>
+      <w:r>
+        <w:rPr>
+          <w:rFonts w:ascii="Palatino" w:hAnsi="Palatino"/>
+          <w:sz w:val="22"/>
+          <w:szCs w:val="22"/>
+        </w:rPr>
+      </w:r>
+      <w:commentRangeEnd w:id="4"/>
+      <w:r>
+        <w:commentReference w:id="4"/>
+      </w:r>
+      <w:r>
+        <w:rPr>
+          <w:rFonts w:ascii="Palatino" w:hAnsi="Palatino"/>
+          <w:sz w:val="22"/>
+          <w:szCs w:val="22"/>
+        </w:rPr>
+        <w:t xml:space="preserve"> is new to the mountain."</w:t>
       </w:r>
     </w:p>
     <w:p>
@@ -20611,7 +20830,23 @@
           <w:sz w:val="22"/>
           <w:szCs w:val="22"/>
         </w:rPr>
-        <w:t>Her father had first taken him to Booksellers' Cross on her eighth naming day. The booksellers had rolled their eyes at one another, all thinking, "Here's another one," as they remembered themselves at her age.</w:t>
+        <w:t xml:space="preserve">Her father had first taken </w:t>
+      </w:r>
+      <w:r>
+        <w:rPr>
+          <w:rFonts w:ascii="Palatino" w:hAnsi="Palatino"/>
+          <w:sz w:val="22"/>
+          <w:szCs w:val="22"/>
+        </w:rPr>
+        <w:t>her</w:t>
+      </w:r>
+      <w:r>
+        <w:rPr>
+          <w:rFonts w:ascii="Palatino" w:hAnsi="Palatino"/>
+          <w:sz w:val="22"/>
+          <w:szCs w:val="22"/>
+        </w:rPr>
+        <w:t xml:space="preserve"> to Booksellers' Cross on her eighth naming day. The booksellers had rolled their eyes at one another, all thinking, "Here's another one," as they remembered themselves at her age.</w:t>
       </w:r>
     </w:p>
     <w:p>
@@ -21261,7 +21496,8 @@
       </w:pPr>
       <w:r>
         <w:rPr>
-          <w:rFonts w:ascii="Palatino" w:hAnsi="Palatino"/>
+          <w:sz w:val="22"/>
+          <w:szCs w:val="22"/>
         </w:rPr>
       </w:r>
     </w:p>
@@ -21299,6 +21535,8 @@
       <w:r>
         <w:rPr>
           <w:rFonts w:ascii="Palatino" w:hAnsi="Palatino"/>
+          <w:sz w:val="22"/>
+          <w:szCs w:val="22"/>
         </w:rPr>
       </w:r>
     </w:p>
@@ -22389,7 +22627,8 @@
       </w:pPr>
       <w:r>
         <w:rPr>
-          <w:rFonts w:ascii="Palatino" w:hAnsi="Palatino"/>
+          <w:sz w:val="22"/>
+          <w:szCs w:val="22"/>
         </w:rPr>
       </w:r>
     </w:p>
@@ -22427,6 +22666,8 @@
       <w:r>
         <w:rPr>
           <w:rFonts w:ascii="Palatino" w:hAnsi="Palatino"/>
+          <w:sz w:val="22"/>
+          <w:szCs w:val="22"/>
         </w:rPr>
       </w:r>
     </w:p>
@@ -23720,7 +23961,8 @@
       </w:pPr>
       <w:r>
         <w:rPr>
-          <w:rFonts w:ascii="Palatino" w:hAnsi="Palatino"/>
+          <w:sz w:val="22"/>
+          <w:szCs w:val="22"/>
         </w:rPr>
       </w:r>
     </w:p>
@@ -23758,6 +24000,8 @@
       <w:r>
         <w:rPr>
           <w:rFonts w:ascii="Palatino" w:hAnsi="Palatino"/>
+          <w:sz w:val="22"/>
+          <w:szCs w:val="22"/>
         </w:rPr>
       </w:r>
     </w:p>
@@ -24812,7 +25056,8 @@
       </w:pPr>
       <w:r>
         <w:rPr>
-          <w:rFonts w:ascii="Palatino" w:hAnsi="Palatino"/>
+          <w:sz w:val="22"/>
+          <w:szCs w:val="22"/>
         </w:rPr>
       </w:r>
     </w:p>
@@ -24850,6 +25095,8 @@
       <w:r>
         <w:rPr>
           <w:rFonts w:ascii="Palatino" w:hAnsi="Palatino"/>
+          <w:sz w:val="22"/>
+          <w:szCs w:val="22"/>
         </w:rPr>
       </w:r>
     </w:p>
@@ -26230,7 +26477,8 @@
       </w:pPr>
       <w:r>
         <w:rPr>
-          <w:rFonts w:ascii="Palatino" w:hAnsi="Palatino"/>
+          <w:sz w:val="22"/>
+          <w:szCs w:val="22"/>
         </w:rPr>
       </w:r>
     </w:p>
@@ -26268,6 +26516,8 @@
       <w:r>
         <w:rPr>
           <w:rFonts w:ascii="Palatino" w:hAnsi="Palatino"/>
+          <w:sz w:val="22"/>
+          <w:szCs w:val="22"/>
         </w:rPr>
       </w:r>
     </w:p>
@@ -29292,7 +29542,8 @@
       </w:pPr>
       <w:r>
         <w:rPr>
-          <w:rFonts w:ascii="Palatino" w:hAnsi="Palatino"/>
+          <w:sz w:val="22"/>
+          <w:szCs w:val="22"/>
         </w:rPr>
       </w:r>
     </w:p>
@@ -29330,6 +29581,8 @@
       <w:r>
         <w:rPr>
           <w:rFonts w:ascii="Palatino" w:hAnsi="Palatino"/>
+          <w:sz w:val="22"/>
+          <w:szCs w:val="22"/>
         </w:rPr>
       </w:r>
     </w:p>
@@ -29546,7 +29799,8 @@
       </w:pPr>
       <w:r>
         <w:rPr>
-          <w:rFonts w:ascii="Palatino" w:hAnsi="Palatino"/>
+          <w:sz w:val="22"/>
+          <w:szCs w:val="22"/>
         </w:rPr>
       </w:r>
     </w:p>
@@ -29584,6 +29838,8 @@
       <w:r>
         <w:rPr>
           <w:rFonts w:ascii="Palatino" w:hAnsi="Palatino"/>
+          <w:sz w:val="22"/>
+          <w:szCs w:val="22"/>
         </w:rPr>
       </w:r>
     </w:p>
@@ -31397,7 +31653,8 @@
       </w:pPr>
       <w:r>
         <w:rPr>
-          <w:rFonts w:ascii="Palatino" w:hAnsi="Palatino"/>
+          <w:sz w:val="22"/>
+          <w:szCs w:val="22"/>
         </w:rPr>
       </w:r>
     </w:p>
@@ -31435,6 +31692,8 @@
       <w:r>
         <w:rPr>
           <w:rFonts w:ascii="Palatino" w:hAnsi="Palatino"/>
+          <w:sz w:val="22"/>
+          <w:szCs w:val="22"/>
         </w:rPr>
       </w:r>
     </w:p>
@@ -31463,17 +31722,15 @@
         <w:spacing w:lineRule="auto" w:line="276" w:before="0" w:after="0"/>
         <w:ind w:left="0" w:right="0" w:firstLine="283"/>
         <w:jc w:val="both"/>
-        <w:rPr>
-          <w:rFonts w:ascii="Palatino" w:hAnsi="Palatino"/>
-        </w:rPr>
-      </w:pPr>
-      <w:r>
-        <w:rPr>
-          <w:rFonts w:ascii="Palatino" w:hAnsi="Palatino"/>
-          <w:sz w:val="22"/>
-          <w:szCs w:val="22"/>
-        </w:rPr>
-        <w:t xml:space="preserve">The bookster's bag empty lay neatly folded on a shelf. The tube holding Lady Kembe's picture hung over his shoulder on a cord. The rest of his things were hidden in the depths of his </w:t>
+        <w:rPr/>
+      </w:pPr>
+      <w:r>
+        <w:rPr>
+          <w:rFonts w:ascii="Palatino" w:hAnsi="Palatino"/>
+          <w:sz w:val="22"/>
+          <w:szCs w:val="22"/>
+        </w:rPr>
+        <w:t xml:space="preserve">The bookster's empty bag lay neatly folded on a shelf. The tube holding Lady Kembe's picture hung over his shoulder on a cord. The rest of his things were hidden in the depths of his </w:t>
       </w:r>
       <w:r>
         <w:rPr>
@@ -31676,7 +31933,23 @@
           <w:sz w:val="22"/>
           <w:szCs w:val="22"/>
         </w:rPr>
-        <w:t>The sharp-sweet tang of boiled blueberries filled her nostrils as she followed Piaerre and Erileine into a narrow gap where one shop didn't quite rub shoulders with the next. The gap led to a small, neatly-kept courtyard. A bamboo lattice gate filled its opposite site. Beyond it, garden sheds watched over patches of vegetables fenced with wicker and string to keep out rabbits, and beyond them stood pine trees. They were on the very outskirts of Forecastle.</w:t>
+        <w:t xml:space="preserve">The sharp-sweet tang of boiled blueberries filled her nostrils as she followed Piaerre and </w:t>
+      </w:r>
+      <w:r>
+        <w:rPr>
+          <w:rFonts w:ascii="Palatino" w:hAnsi="Palatino"/>
+          <w:sz w:val="22"/>
+          <w:szCs w:val="22"/>
+        </w:rPr>
+        <w:t>Razi</w:t>
+      </w:r>
+      <w:r>
+        <w:rPr>
+          <w:rFonts w:ascii="Palatino" w:hAnsi="Palatino"/>
+          <w:sz w:val="22"/>
+          <w:szCs w:val="22"/>
+        </w:rPr>
+        <w:t xml:space="preserve"> into a narrow gap where one shop didn't quite rub shoulders with the next. The gap led to a small, neatly-kept courtyard. A bamboo lattice gate filled its opposite site. Beyond it, garden sheds watched over patches of vegetables fenced with wicker and string to keep out rabbits, and beyond them stood pine trees. They were on the very outskirts of Forecastle.</w:t>
       </w:r>
     </w:p>
     <w:p>
@@ -32076,17 +32349,35 @@
         <w:spacing w:lineRule="auto" w:line="276" w:before="0" w:after="0"/>
         <w:ind w:left="0" w:right="0" w:firstLine="283"/>
         <w:jc w:val="both"/>
-        <w:rPr>
-          <w:rFonts w:ascii="Palatino" w:hAnsi="Palatino"/>
-        </w:rPr>
-      </w:pPr>
-      <w:r>
-        <w:rPr>
-          <w:rFonts w:ascii="Palatino" w:hAnsi="Palatino"/>
-          <w:sz w:val="22"/>
-          <w:szCs w:val="22"/>
-        </w:rPr>
-        <w:t>Erileine glanced at the thief, belatedly realizing that she'd never thought to ask his name. "What?" the thief whispered belligerently. Erileine just shook her head.</w:t>
+        <w:rPr/>
+      </w:pPr>
+      <w:commentRangeStart w:id="5"/>
+      <w:r>
+        <w:rPr>
+          <w:rFonts w:ascii="Palatino" w:hAnsi="Palatino"/>
+          <w:sz w:val="22"/>
+          <w:szCs w:val="22"/>
+        </w:rPr>
+        <w:t>Erileine glanced at the thief, belatedly realizing that she'd never thought to ask his name.</w:t>
+      </w:r>
+      <w:r>
+        <w:rPr>
+          <w:rFonts w:ascii="Palatino" w:hAnsi="Palatino"/>
+          <w:sz w:val="22"/>
+          <w:szCs w:val="22"/>
+        </w:rPr>
+      </w:r>
+      <w:commentRangeEnd w:id="5"/>
+      <w:r>
+        <w:commentReference w:id="5"/>
+      </w:r>
+      <w:r>
+        <w:rPr>
+          <w:rFonts w:ascii="Palatino" w:hAnsi="Palatino"/>
+          <w:sz w:val="22"/>
+          <w:szCs w:val="22"/>
+        </w:rPr>
+        <w:t xml:space="preserve"> "What?" the thief whispered belligerently. Erileine just shook her head.</w:t>
       </w:r>
     </w:p>
     <w:p>
@@ -32651,17 +32942,79 @@
         <w:spacing w:lineRule="auto" w:line="276" w:before="0" w:after="0"/>
         <w:ind w:left="0" w:right="0" w:firstLine="283"/>
         <w:jc w:val="both"/>
-        <w:rPr>
-          <w:rFonts w:ascii="Palatino" w:hAnsi="Palatino"/>
-        </w:rPr>
-      </w:pPr>
-      <w:r>
-        <w:rPr>
-          <w:rFonts w:ascii="Palatino" w:hAnsi="Palatino"/>
-          <w:sz w:val="22"/>
-          <w:szCs w:val="22"/>
-        </w:rPr>
-        <w:t>"So now we crawl," Razi sighed. Piaerre wrinkled his nose, but lay flat and began wriggling. Erileine followed suit, gagging the first time her weight made a buried twig fling a palmful of mud into his face. He found himself wishing that Lady Kembe's spell had taken his sense of smell rather than the feeling in his hand.</w:t>
+        <w:rPr/>
+      </w:pPr>
+      <w:r>
+        <w:rPr>
+          <w:rFonts w:ascii="Palatino" w:hAnsi="Palatino"/>
+          <w:sz w:val="22"/>
+          <w:szCs w:val="22"/>
+        </w:rPr>
+        <w:t xml:space="preserve">"So now we crawl," Razi sighed. Piaerre wrinkled his nose, but lay flat and began wriggling. Erileine followed suit, gagging the first time her weight made a buried twig fling a palmful of mud into his face. </w:t>
+      </w:r>
+      <w:r>
+        <w:rPr>
+          <w:rFonts w:ascii="Palatino" w:hAnsi="Palatino"/>
+          <w:sz w:val="22"/>
+          <w:szCs w:val="22"/>
+        </w:rPr>
+        <w:t>Sh</w:t>
+      </w:r>
+      <w:r>
+        <w:rPr>
+          <w:rFonts w:ascii="Palatino" w:hAnsi="Palatino"/>
+          <w:sz w:val="22"/>
+          <w:szCs w:val="22"/>
+        </w:rPr>
+        <w:t>e found h</w:t>
+      </w:r>
+      <w:r>
+        <w:rPr>
+          <w:rFonts w:ascii="Palatino" w:hAnsi="Palatino"/>
+          <w:sz w:val="22"/>
+          <w:szCs w:val="22"/>
+        </w:rPr>
+        <w:t>er</w:t>
+      </w:r>
+      <w:r>
+        <w:rPr>
+          <w:rFonts w:ascii="Palatino" w:hAnsi="Palatino"/>
+          <w:sz w:val="22"/>
+          <w:szCs w:val="22"/>
+        </w:rPr>
+        <w:t>self wishing that Lady Kembe's spell had taken h</w:t>
+      </w:r>
+      <w:r>
+        <w:rPr>
+          <w:rFonts w:ascii="Palatino" w:hAnsi="Palatino"/>
+          <w:sz w:val="22"/>
+          <w:szCs w:val="22"/>
+        </w:rPr>
+        <w:t>er</w:t>
+      </w:r>
+      <w:r>
+        <w:rPr>
+          <w:rFonts w:ascii="Palatino" w:hAnsi="Palatino"/>
+          <w:sz w:val="22"/>
+          <w:szCs w:val="22"/>
+        </w:rPr>
+        <w:t xml:space="preserve"> sense of smell rather than the feeling in h</w:t>
+      </w:r>
+      <w:r>
+        <w:rPr>
+          <w:rFonts w:ascii="Palatino" w:hAnsi="Palatino"/>
+          <w:sz w:val="22"/>
+          <w:szCs w:val="22"/>
+        </w:rPr>
+        <w:t>er</w:t>
+      </w:r>
+      <w:r>
+        <w:rPr>
+          <w:rFonts w:ascii="Palatino" w:hAnsi="Palatino"/>
+          <w:sz w:val="22"/>
+          <w:szCs w:val="22"/>
+        </w:rPr>
+        <w:t xml:space="preserve"> hand.</w:t>
       </w:r>
     </w:p>
     <w:p>
@@ -33153,7 +33506,8 @@
       </w:pPr>
       <w:r>
         <w:rPr>
-          <w:rFonts w:ascii="Palatino" w:hAnsi="Palatino"/>
+          <w:sz w:val="22"/>
+          <w:szCs w:val="22"/>
         </w:rPr>
       </w:r>
     </w:p>
@@ -33191,6 +33545,8 @@
       <w:r>
         <w:rPr>
           <w:rFonts w:ascii="Palatino" w:hAnsi="Palatino"/>
+          <w:sz w:val="22"/>
+          <w:szCs w:val="22"/>
         </w:rPr>
       </w:r>
     </w:p>
@@ -34249,7 +34605,8 @@
       </w:pPr>
       <w:r>
         <w:rPr>
-          <w:rFonts w:ascii="Palatino" w:hAnsi="Palatino"/>
+          <w:sz w:val="22"/>
+          <w:szCs w:val="22"/>
         </w:rPr>
       </w:r>
     </w:p>
@@ -34287,6 +34644,8 @@
       <w:r>
         <w:rPr>
           <w:rFonts w:ascii="Palatino" w:hAnsi="Palatino"/>
+          <w:sz w:val="22"/>
+          <w:szCs w:val="22"/>
         </w:rPr>
       </w:r>
     </w:p>
@@ -35159,7 +35518,8 @@
       </w:pPr>
       <w:r>
         <w:rPr>
-          <w:rFonts w:ascii="Palatino" w:hAnsi="Palatino"/>
+          <w:sz w:val="22"/>
+          <w:szCs w:val="22"/>
         </w:rPr>
       </w:r>
     </w:p>
@@ -35197,6 +35557,8 @@
       <w:r>
         <w:rPr>
           <w:rFonts w:ascii="Palatino" w:hAnsi="Palatino"/>
+          <w:sz w:val="22"/>
+          <w:szCs w:val="22"/>
         </w:rPr>
       </w:r>
     </w:p>
@@ -35638,7 +36000,8 @@
       </w:pPr>
       <w:r>
         <w:rPr>
-          <w:rFonts w:ascii="Palatino" w:hAnsi="Palatino"/>
+          <w:sz w:val="22"/>
+          <w:szCs w:val="22"/>
         </w:rPr>
       </w:r>
     </w:p>
@@ -35676,6 +36039,8 @@
       <w:r>
         <w:rPr>
           <w:rFonts w:ascii="Palatino" w:hAnsi="Palatino"/>
+          <w:sz w:val="22"/>
+          <w:szCs w:val="22"/>
         </w:rPr>
       </w:r>
     </w:p>
@@ -37838,7 +38203,8 @@
       </w:pPr>
       <w:r>
         <w:rPr>
-          <w:rFonts w:ascii="Palatino" w:hAnsi="Palatino"/>
+          <w:sz w:val="22"/>
+          <w:szCs w:val="22"/>
         </w:rPr>
       </w:r>
     </w:p>
@@ -37876,6 +38242,8 @@
       <w:r>
         <w:rPr>
           <w:rFonts w:ascii="Palatino" w:hAnsi="Palatino"/>
+          <w:sz w:val="22"/>
+          <w:szCs w:val="22"/>
         </w:rPr>
       </w:r>
     </w:p>
@@ -39578,7 +39946,8 @@
       </w:pPr>
       <w:r>
         <w:rPr>
-          <w:rFonts w:ascii="Palatino" w:hAnsi="Palatino"/>
+          <w:sz w:val="22"/>
+          <w:szCs w:val="22"/>
         </w:rPr>
       </w:r>
     </w:p>
@@ -39616,6 +39985,8 @@
       <w:r>
         <w:rPr>
           <w:rFonts w:ascii="Palatino" w:hAnsi="Palatino"/>
+          <w:sz w:val="22"/>
+          <w:szCs w:val="22"/>
         </w:rPr>
       </w:r>
     </w:p>
@@ -41546,7 +41917,8 @@
       </w:pPr>
       <w:r>
         <w:rPr>
-          <w:rFonts w:ascii="Palatino" w:hAnsi="Palatino"/>
+          <w:sz w:val="22"/>
+          <w:szCs w:val="22"/>
         </w:rPr>
       </w:r>
     </w:p>
@@ -41584,6 +41956,8 @@
       <w:r>
         <w:rPr>
           <w:rFonts w:ascii="Palatino" w:hAnsi="Palatino"/>
+          <w:sz w:val="22"/>
+          <w:szCs w:val="22"/>
         </w:rPr>
       </w:r>
     </w:p>
@@ -43024,7 +43398,8 @@
       </w:pPr>
       <w:r>
         <w:rPr>
-          <w:rFonts w:ascii="Palatino" w:hAnsi="Palatino"/>
+          <w:sz w:val="22"/>
+          <w:szCs w:val="22"/>
         </w:rPr>
       </w:r>
     </w:p>
@@ -43062,6 +43437,8 @@
       <w:r>
         <w:rPr>
           <w:rFonts w:ascii="Palatino" w:hAnsi="Palatino"/>
+          <w:sz w:val="22"/>
+          <w:szCs w:val="22"/>
         </w:rPr>
       </w:r>
     </w:p>
@@ -44824,7 +45201,8 @@
       </w:pPr>
       <w:r>
         <w:rPr>
-          <w:rFonts w:ascii="Palatino" w:hAnsi="Palatino"/>
+          <w:sz w:val="22"/>
+          <w:szCs w:val="22"/>
         </w:rPr>
       </w:r>
     </w:p>
@@ -44862,6 +45240,8 @@
       <w:r>
         <w:rPr>
           <w:rFonts w:ascii="Palatino" w:hAnsi="Palatino"/>
+          <w:sz w:val="22"/>
+          <w:szCs w:val="22"/>
         </w:rPr>
       </w:r>
     </w:p>
@@ -46902,7 +47282,8 @@
       </w:pPr>
       <w:r>
         <w:rPr>
-          <w:rFonts w:ascii="Palatino" w:hAnsi="Palatino"/>
+          <w:sz w:val="22"/>
+          <w:szCs w:val="22"/>
         </w:rPr>
       </w:r>
     </w:p>
@@ -46940,6 +47321,8 @@
       <w:r>
         <w:rPr>
           <w:rFonts w:ascii="Palatino" w:hAnsi="Palatino"/>
+          <w:sz w:val="22"/>
+          <w:szCs w:val="22"/>
         </w:rPr>
       </w:r>
     </w:p>
@@ -47814,7 +48197,8 @@
       </w:pPr>
       <w:r>
         <w:rPr>
-          <w:rFonts w:ascii="Palatino" w:hAnsi="Palatino"/>
+          <w:sz w:val="22"/>
+          <w:szCs w:val="22"/>
         </w:rPr>
       </w:r>
     </w:p>
@@ -47852,6 +48236,8 @@
       <w:r>
         <w:rPr>
           <w:rFonts w:ascii="Palatino" w:hAnsi="Palatino"/>
+          <w:sz w:val="22"/>
+          <w:szCs w:val="22"/>
         </w:rPr>
       </w:r>
     </w:p>
@@ -50225,9 +50611,7 @@
         <w:spacing w:lineRule="auto" w:line="276" w:before="0" w:after="0"/>
         <w:ind w:left="0" w:right="0" w:firstLine="283"/>
         <w:jc w:val="center"/>
-        <w:rPr>
-          <w:rFonts w:ascii="Palatino" w:hAnsi="Palatino"/>
-        </w:rPr>
+        <w:rPr/>
       </w:pPr>
       <w:r>
         <w:rPr>
@@ -50247,10 +50631,219 @@
       <w:pgNumType w:start="1" w:fmt="decimal"/>
       <w:formProt w:val="false"/>
       <w:textDirection w:val="lrTb"/>
-      <w:docGrid w:type="default" w:linePitch="240" w:charSpace="4294961151"/>
+      <w:docGrid w:type="default" w:linePitch="240" w:charSpace="0"/>
     </w:sectPr>
   </w:body>
 </w:document>
+</file>
+
+<file path=word/comments.xml><?xml version="1.0" encoding="utf-8"?>
+<w:comments xmlns:o="urn:schemas-microsoft-com:office:office" xmlns:r="http://schemas.openxmlformats.org/officeDocument/2006/relationships" xmlns:v="urn:schemas-microsoft-com:vml" xmlns:w="http://schemas.openxmlformats.org/wordprocessingml/2006/main" xmlns:w10="urn:schemas-microsoft-com:office:word" xmlns:wp="http://schemas.openxmlformats.org/drawingml/2006/wordprocessingDrawing" xmlns:wps="http://schemas.microsoft.com/office/word/2010/wordprocessingShape" xmlns:wpg="http://schemas.microsoft.com/office/word/2010/wordprocessingGroup" xmlns:mc="http://schemas.openxmlformats.org/markup-compatibility/2006" xmlns:wp14="http://schemas.microsoft.com/office/word/2010/wordprocessingDrawing" xmlns:w14="http://schemas.microsoft.com/office/word/2010/wordml" mc:Ignorable="w14 wp14">
+  <w:comment w:id="0" w:author="Unknown Author" w:date="2017-12-15T12:41:01Z" w:initials="">
+    <w:p>
+      <w:r>
+        <w:rPr>
+          <w:rFonts w:ascii="Cambria" w:hAnsi="Cambria" w:eastAsia="Cambria" w:cs="" w:asciiTheme="minorHAnsi" w:cstheme="minorBidi" w:eastAsiaTheme="minorHAnsi" w:hAnsiTheme="minorHAnsi"/>
+          <w:b w:val="false"/>
+          <w:bCs w:val="false"/>
+          <w:i w:val="false"/>
+          <w:iCs w:val="false"/>
+          <w:caps w:val="false"/>
+          <w:smallCaps w:val="false"/>
+          <w:strike w:val="false"/>
+          <w:dstrike w:val="false"/>
+          <w:outline w:val="false"/>
+          <w:shadow w:val="false"/>
+          <w:emboss w:val="false"/>
+          <w:imprint w:val="false"/>
+          <w:color w:val="auto"/>
+          <w:spacing w:val="0"/>
+          <w:w w:val="100"/>
+          <w:kern w:val="0"/>
+          <w:position w:val="0"/>
+          <w:sz w:val="20"/>
+          <w:sz w:val="20"/>
+          <w:szCs w:val="24"/>
+          <w:u w:val="none"/>
+          <w:vertAlign w:val="baseline"/>
+          <w:em w:val="none"/>
+          <w:lang w:val="en-US" w:eastAsia="en-US" w:bidi="ar-SA"/>
+        </w:rPr>
+        <w:t>I don't understand this ledge. It's a drop off the mountain on the other side? At first I thought they were walking along the stone fence.</w:t>
+      </w:r>
+    </w:p>
+  </w:comment>
+  <w:comment w:id="1" w:author="Unknown Author" w:date="2017-12-15T12:41:31Z" w:initials="">
+    <w:p>
+      <w:r>
+        <w:rPr>
+          <w:rFonts w:ascii="Cambria" w:hAnsi="Cambria" w:eastAsia="Cambria" w:cs="" w:asciiTheme="minorHAnsi" w:cstheme="minorBidi" w:eastAsiaTheme="minorHAnsi" w:hAnsiTheme="minorHAnsi"/>
+          <w:b w:val="false"/>
+          <w:bCs w:val="false"/>
+          <w:i w:val="false"/>
+          <w:iCs w:val="false"/>
+          <w:caps w:val="false"/>
+          <w:smallCaps w:val="false"/>
+          <w:strike w:val="false"/>
+          <w:dstrike w:val="false"/>
+          <w:outline w:val="false"/>
+          <w:shadow w:val="false"/>
+          <w:emboss w:val="false"/>
+          <w:imprint w:val="false"/>
+          <w:color w:val="auto"/>
+          <w:spacing w:val="0"/>
+          <w:w w:val="100"/>
+          <w:kern w:val="0"/>
+          <w:position w:val="0"/>
+          <w:sz w:val="20"/>
+          <w:sz w:val="20"/>
+          <w:szCs w:val="24"/>
+          <w:u w:val="none"/>
+          <w:vertAlign w:val="baseline"/>
+          <w:em w:val="none"/>
+          <w:lang w:val="en-US" w:eastAsia="en-US" w:bidi="ar-SA"/>
+        </w:rPr>
+        <w:t>This could do with some lengthened pacing or maybe some more showing and less telling. I don't feel the impact of his fall.</w:t>
+      </w:r>
+    </w:p>
+  </w:comment>
+  <w:comment w:id="2" w:author="Unknown Author" w:date="2017-12-15T12:42:49Z" w:initials="">
+    <w:p>
+      <w:r>
+        <w:rPr>
+          <w:rFonts w:ascii="Cambria" w:hAnsi="Cambria" w:eastAsia="Cambria" w:cs="" w:asciiTheme="minorHAnsi" w:cstheme="minorBidi" w:eastAsiaTheme="minorHAnsi" w:hAnsiTheme="minorHAnsi"/>
+          <w:b w:val="false"/>
+          <w:bCs w:val="false"/>
+          <w:i w:val="false"/>
+          <w:iCs w:val="false"/>
+          <w:caps w:val="false"/>
+          <w:smallCaps w:val="false"/>
+          <w:strike w:val="false"/>
+          <w:dstrike w:val="false"/>
+          <w:outline w:val="false"/>
+          <w:shadow w:val="false"/>
+          <w:emboss w:val="false"/>
+          <w:imprint w:val="false"/>
+          <w:color w:val="auto"/>
+          <w:spacing w:val="0"/>
+          <w:w w:val="100"/>
+          <w:kern w:val="0"/>
+          <w:position w:val="0"/>
+          <w:sz w:val="20"/>
+          <w:sz w:val="20"/>
+          <w:szCs w:val="24"/>
+          <w:u w:val="none"/>
+          <w:vertAlign w:val="baseline"/>
+          <w:em w:val="none"/>
+          <w:lang w:val="en-US" w:eastAsia="en-US" w:bidi="ar-SA"/>
+        </w:rPr>
+        <w:t>If she's sixteen, she should be nearly full grown. But you refer to her as a child throughout this story.</w:t>
+      </w:r>
+    </w:p>
+  </w:comment>
+  <w:comment w:id="3" w:author="Unknown Author" w:date="2017-12-15T12:45:35Z" w:initials="">
+    <w:p>
+      <w:r>
+        <w:rPr>
+          <w:rFonts w:ascii="Cambria" w:hAnsi="Cambria" w:eastAsia="Cambria" w:cs="" w:asciiTheme="minorHAnsi" w:cstheme="minorBidi" w:eastAsiaTheme="minorHAnsi" w:hAnsiTheme="minorHAnsi"/>
+          <w:b w:val="false"/>
+          <w:bCs w:val="false"/>
+          <w:i w:val="false"/>
+          <w:iCs w:val="false"/>
+          <w:caps w:val="false"/>
+          <w:smallCaps w:val="false"/>
+          <w:strike w:val="false"/>
+          <w:dstrike w:val="false"/>
+          <w:outline w:val="false"/>
+          <w:shadow w:val="false"/>
+          <w:emboss w:val="false"/>
+          <w:imprint w:val="false"/>
+          <w:color w:val="auto"/>
+          <w:spacing w:val="0"/>
+          <w:w w:val="100"/>
+          <w:kern w:val="0"/>
+          <w:position w:val="0"/>
+          <w:sz w:val="20"/>
+          <w:sz w:val="20"/>
+          <w:szCs w:val="24"/>
+          <w:u w:val="none"/>
+          <w:vertAlign w:val="baseline"/>
+          <w:em w:val="none"/>
+          <w:lang w:val="en-US" w:eastAsia="en-US" w:bidi="ar-SA"/>
+        </w:rPr>
+        <w:t>where are these pines? Are they clinging to the side? Does she have any other impression of how far down the ground is or how big the mountain is? I don't have a great feel for her surroundings here. I want to feel like I'm in a flying ship next to a flying mountain.</w:t>
+      </w:r>
+    </w:p>
+  </w:comment>
+  <w:comment w:id="4" w:author="Unknown Author" w:date="2017-12-15T12:45:51Z" w:initials="">
+    <w:p>
+      <w:r>
+        <w:rPr>
+          <w:rFonts w:ascii="Cambria" w:hAnsi="Cambria" w:eastAsia="Cambria" w:cs="" w:asciiTheme="minorHAnsi" w:cstheme="minorBidi" w:eastAsiaTheme="minorHAnsi" w:hAnsiTheme="minorHAnsi"/>
+          <w:b w:val="false"/>
+          <w:bCs w:val="false"/>
+          <w:i w:val="false"/>
+          <w:iCs w:val="false"/>
+          <w:caps w:val="false"/>
+          <w:smallCaps w:val="false"/>
+          <w:strike w:val="false"/>
+          <w:dstrike w:val="false"/>
+          <w:outline w:val="false"/>
+          <w:shadow w:val="false"/>
+          <w:emboss w:val="false"/>
+          <w:imprint w:val="false"/>
+          <w:color w:val="auto"/>
+          <w:spacing w:val="0"/>
+          <w:w w:val="100"/>
+          <w:kern w:val="0"/>
+          <w:position w:val="0"/>
+          <w:sz w:val="20"/>
+          <w:sz w:val="20"/>
+          <w:szCs w:val="24"/>
+          <w:u w:val="none"/>
+          <w:vertAlign w:val="baseline"/>
+          <w:em w:val="none"/>
+          <w:lang w:val="en-US" w:eastAsia="en-US" w:bidi="ar-SA"/>
+        </w:rPr>
+        <w:t>What does this have to do with Klaues?</w:t>
+      </w:r>
+    </w:p>
+  </w:comment>
+  <w:comment w:id="5" w:author="Unknown Author" w:date="2017-12-15T12:47:57Z" w:initials="">
+    <w:p>
+      <w:r>
+        <w:rPr>
+          <w:rFonts w:ascii="Cambria" w:hAnsi="Cambria" w:eastAsia="Cambria" w:cs="" w:asciiTheme="minorHAnsi" w:cstheme="minorBidi" w:eastAsiaTheme="minorHAnsi" w:hAnsiTheme="minorHAnsi"/>
+          <w:b w:val="false"/>
+          <w:bCs w:val="false"/>
+          <w:i w:val="false"/>
+          <w:iCs w:val="false"/>
+          <w:caps w:val="false"/>
+          <w:smallCaps w:val="false"/>
+          <w:strike w:val="false"/>
+          <w:dstrike w:val="false"/>
+          <w:outline w:val="false"/>
+          <w:shadow w:val="false"/>
+          <w:emboss w:val="false"/>
+          <w:imprint w:val="false"/>
+          <w:color w:val="auto"/>
+          <w:spacing w:val="0"/>
+          <w:w w:val="100"/>
+          <w:kern w:val="0"/>
+          <w:position w:val="0"/>
+          <w:sz w:val="20"/>
+          <w:sz w:val="20"/>
+          <w:szCs w:val="24"/>
+          <w:u w:val="none"/>
+          <w:vertAlign w:val="baseline"/>
+          <w:em w:val="none"/>
+          <w:lang w:val="en-US" w:eastAsia="en-US" w:bidi="ar-SA"/>
+        </w:rPr>
+        <w:t>She asked his name before Razi came back with food.</w:t>
+      </w:r>
+    </w:p>
+  </w:comment>
+</w:comments>
 </file>
 
 <file path=word/footer1.xml><?xml version="1.0" encoding="utf-8"?>
@@ -50273,7 +50866,7 @@
       <w:fldChar w:fldCharType="separate"/>
     </w:r>
     <w:r>
-      <w:t>179</w:t>
+      <w:t>178</w:t>
     </w:r>
     <w:r>
       <w:fldChar w:fldCharType="end"/>
@@ -50310,6 +50903,7 @@
     <w:rPr>
       <w:rFonts w:ascii="Cambria" w:hAnsi="Cambria" w:eastAsia="Cambria" w:cs="" w:asciiTheme="minorHAnsi" w:cstheme="minorBidi" w:eastAsiaTheme="minorHAnsi" w:hAnsiTheme="minorHAnsi"/>
       <w:color w:val="00000A"/>
+      <w:kern w:val="0"/>
       <w:sz w:val="24"/>
       <w:szCs w:val="24"/>
       <w:lang w:val="en-US" w:eastAsia="en-US" w:bidi="ar-SA"/>
@@ -50743,7 +51337,7 @@
     </w:rPr>
   </w:style>
   <w:style w:type="paragraph" w:styleId="TextBody">
-    <w:name w:val="Text Body"/>
+    <w:name w:val="Body Text"/>
     <w:basedOn w:val="Normal"/>
     <w:link w:val="BodyTextChar"/>
     <w:qFormat/>
@@ -50843,6 +51437,7 @@
     <w:rPr>
       <w:rFonts w:ascii="Cambria" w:hAnsi="Cambria" w:eastAsia="Cambria" w:cs="" w:asciiTheme="minorHAnsi" w:cstheme="minorBidi" w:eastAsiaTheme="minorHAnsi" w:hAnsiTheme="minorHAnsi"/>
       <w:color w:val="00000A"/>
+      <w:kern w:val="0"/>
       <w:sz w:val="24"/>
       <w:szCs w:val="24"/>
       <w:lang w:val="en-US" w:eastAsia="en-US" w:bidi="ar-SA"/>
@@ -50862,6 +51457,7 @@
     <w:rPr>
       <w:rFonts w:ascii="Cambria" w:hAnsi="Cambria" w:eastAsia="Cambria" w:cs="" w:asciiTheme="minorHAnsi" w:cstheme="minorBidi" w:eastAsiaTheme="minorHAnsi" w:hAnsiTheme="minorHAnsi"/>
       <w:color w:val="00000A"/>
+      <w:kern w:val="0"/>
       <w:sz w:val="24"/>
       <w:szCs w:val="24"/>
       <w:lang w:val="en-US" w:eastAsia="en-US" w:bidi="ar-SA"/>
@@ -50906,7 +51502,7 @@
     </w:rPr>
   </w:style>
   <w:style w:type="paragraph" w:styleId="Footnote">
-    <w:name w:val="Footnote"/>
+    <w:name w:val="Footnote Text"/>
     <w:basedOn w:val="Normal"/>
     <w:uiPriority w:val="9"/>
     <w:unhideWhenUsed/>
@@ -50967,7 +51563,7 @@
     <w:rPr/>
   </w:style>
   <w:style w:type="paragraph" w:styleId="ContentsHeading">
-    <w:name w:val="Contents Heading"/>
+    <w:name w:val="TOA Heading"/>
     <w:basedOn w:val="Heading1"/>
     <w:uiPriority w:val="39"/>
     <w:unhideWhenUsed/>

</xml_diff>